<commit_message>
- Mejora del formato del PGC - Cambio de nombre de SisCoTe_CSM a SisCoTe_CGC (Cronograma de Gestion de Configuracion)
</commit_message>
<xml_diff>
--- a/SisCoTe_PGC.docx
+++ b/SisCoTe_PGC.docx
@@ -94,7 +94,6 @@
                 <w:placeholder>
                   <w:docPart w:val="B446A0C34413421BAF21675803747122"/>
                 </w:placeholder>
-                <w:showingPlcHdr/>
                 <w:dataBinding w:prefixMappings="xmlns:ns0='http://schemas.openxmlformats.org/package/2006/metadata/core-properties' xmlns:ns1='http://purl.org/dc/elements/1.1/'" w:xpath="/ns0:coreProperties[1]/ns1:title[1]" w:storeItemID="{6C3C8BC8-F283-45AE-878A-BAB7291924A1}"/>
                 <w:text/>
               </w:sdtPr>
@@ -102,11 +101,13 @@
               <w:sdtContent>
                 <w:r>
                   <w:rPr>
-                    <w:rFonts w:asciiTheme="majorHAnsi" w:eastAsiaTheme="majorEastAsia" w:hAnsiTheme="majorHAnsi" w:cstheme="majorBidi"/>
-                    <w:sz w:val="72"/>
-                    <w:szCs w:val="72"/>
+                    <w:rFonts w:eastAsiaTheme="majorEastAsia" w:cstheme="majorBidi"/>
+                    <w:b/>
+                    <w:color w:val="262626" w:themeColor="text1" w:themeTint="D9"/>
+                    <w:sz w:val="52"/>
+                    <w:szCs w:val="48"/>
                   </w:rPr>
-                  <w:t>[Escribir el título del documento]</w:t>
+                  <w:t>Plan de Control de Configuración</w:t>
                 </w:r>
               </w:sdtContent>
             </w:sdt>
@@ -124,7 +125,6 @@
               <w:placeholder>
                 <w:docPart w:val="09F35CDEEA45423681D3819CC5E87028"/>
               </w:placeholder>
-              <w:showingPlcHdr/>
               <w:dataBinding w:prefixMappings="xmlns:ns0='http://schemas.microsoft.com/office/2006/coverPageProps'" w:xpath="/ns0:CoverPageProperties[1]/ns0:PublishDate[1]" w:storeItemID="{55AF091B-3C7A-41E3-B477-F2FDAA23CFDA}"/>
               <w:date w:fullDate="2014-01-01T00:00:00Z">
                 <w:dateFormat w:val="yyyy"/>
@@ -147,11 +147,12 @@
                 </w:pPr>
                 <w:r>
                   <w:rPr>
+                    <w:b/>
                     <w:color w:val="4F81BD" w:themeColor="accent1"/>
-                    <w:sz w:val="200"/>
-                    <w:szCs w:val="200"/>
+                    <w:sz w:val="52"/>
+                    <w:szCs w:val="48"/>
                   </w:rPr>
-                  <w:t>[Año]</w:t>
+                  <w:t>2014</w:t>
                 </w:r>
               </w:p>
             </w:sdtContent>
@@ -242,7 +243,7 @@
       </w:r>
       <w:bookmarkStart w:id="0" w:name="_Toc279947222"/>
       <w:bookmarkStart w:id="1" w:name="_Toc280053636"/>
-      <w:bookmarkStart w:id="2" w:name="_Toc398134854"/>
+      <w:bookmarkStart w:id="2" w:name="_Toc398135751"/>
       <w:r>
         <w:lastRenderedPageBreak/>
         <w:t>Control de la documentación</w:t>
@@ -258,7 +259,7 @@
       </w:pPr>
       <w:bookmarkStart w:id="3" w:name="_Toc279947224"/>
       <w:bookmarkStart w:id="4" w:name="_Toc280053638"/>
-      <w:bookmarkStart w:id="5" w:name="_Toc398134855"/>
+      <w:bookmarkStart w:id="5" w:name="_Toc398135752"/>
       <w:r>
         <w:t>Histórico de Versiones.</w:t>
       </w:r>
@@ -607,7 +608,7 @@
             </w:rPr>
             <w:fldChar w:fldCharType="separate"/>
           </w:r>
-          <w:hyperlink w:anchor="_Toc398134854" w:history="1">
+          <w:hyperlink w:anchor="_Toc398135751" w:history="1">
             <w:r>
               <w:rPr>
                 <w:rStyle w:val="Hipervnculo"/>
@@ -634,7 +635,7 @@
                 <w:noProof/>
                 <w:webHidden/>
               </w:rPr>
-              <w:instrText xml:space="preserve"> PAGEREF _Toc398134854 \h </w:instrText>
+              <w:instrText xml:space="preserve"> PAGEREF _Toc398135751 \h </w:instrText>
             </w:r>
             <w:r>
               <w:rPr>
@@ -677,7 +678,7 @@
               <w:lang w:val="es-PE" w:eastAsia="es-PE"/>
             </w:rPr>
           </w:pPr>
-          <w:hyperlink w:anchor="_Toc398134855" w:history="1">
+          <w:hyperlink w:anchor="_Toc398135752" w:history="1">
             <w:r>
               <w:rPr>
                 <w:rStyle w:val="Hipervnculo"/>
@@ -704,7 +705,7 @@
                 <w:noProof/>
                 <w:webHidden/>
               </w:rPr>
-              <w:instrText xml:space="preserve"> PAGEREF _Toc398134855 \h </w:instrText>
+              <w:instrText xml:space="preserve"> PAGEREF _Toc398135752 \h </w:instrText>
             </w:r>
             <w:r>
               <w:rPr>
@@ -748,7 +749,7 @@
               <w:lang w:val="es-PE" w:eastAsia="es-PE"/>
             </w:rPr>
           </w:pPr>
-          <w:hyperlink w:anchor="_Toc398134856" w:history="1">
+          <w:hyperlink w:anchor="_Toc398135753" w:history="1">
             <w:r>
               <w:rPr>
                 <w:rStyle w:val="Hipervnculo"/>
@@ -790,7 +791,7 @@
                 <w:noProof/>
                 <w:webHidden/>
               </w:rPr>
-              <w:instrText xml:space="preserve"> PAGEREF _Toc398134856 \h </w:instrText>
+              <w:instrText xml:space="preserve"> PAGEREF _Toc398135753 \h </w:instrText>
             </w:r>
             <w:r>
               <w:rPr>
@@ -834,7 +835,7 @@
               <w:lang w:val="es-PE" w:eastAsia="es-PE"/>
             </w:rPr>
           </w:pPr>
-          <w:hyperlink w:anchor="_Toc398134857" w:history="1">
+          <w:hyperlink w:anchor="_Toc398135754" w:history="1">
             <w:r>
               <w:rPr>
                 <w:rStyle w:val="Hipervnculo"/>
@@ -876,7 +877,7 @@
                 <w:noProof/>
                 <w:webHidden/>
               </w:rPr>
-              <w:instrText xml:space="preserve"> PAGEREF _Toc398134857 \h </w:instrText>
+              <w:instrText xml:space="preserve"> PAGEREF _Toc398135754 \h </w:instrText>
             </w:r>
             <w:r>
               <w:rPr>
@@ -920,7 +921,7 @@
               <w:lang w:val="es-PE" w:eastAsia="es-PE"/>
             </w:rPr>
           </w:pPr>
-          <w:hyperlink w:anchor="_Toc398134858" w:history="1">
+          <w:hyperlink w:anchor="_Toc398135755" w:history="1">
             <w:r>
               <w:rPr>
                 <w:rStyle w:val="Hipervnculo"/>
@@ -962,7 +963,7 @@
                 <w:noProof/>
                 <w:webHidden/>
               </w:rPr>
-              <w:instrText xml:space="preserve"> PAGEREF _Toc398134858 \h </w:instrText>
+              <w:instrText xml:space="preserve"> PAGEREF _Toc398135755 \h </w:instrText>
             </w:r>
             <w:r>
               <w:rPr>
@@ -1006,7 +1007,7 @@
               <w:lang w:val="es-PE" w:eastAsia="es-PE"/>
             </w:rPr>
           </w:pPr>
-          <w:hyperlink w:anchor="_Toc398134859" w:history="1">
+          <w:hyperlink w:anchor="_Toc398135756" w:history="1">
             <w:r>
               <w:rPr>
                 <w:rStyle w:val="Hipervnculo"/>
@@ -1048,7 +1049,7 @@
                 <w:noProof/>
                 <w:webHidden/>
               </w:rPr>
-              <w:instrText xml:space="preserve"> PAGEREF _Toc398134859 \h </w:instrText>
+              <w:instrText xml:space="preserve"> PAGEREF _Toc398135756 \h </w:instrText>
             </w:r>
             <w:r>
               <w:rPr>
@@ -1092,7 +1093,7 @@
               <w:lang w:val="es-PE" w:eastAsia="es-PE"/>
             </w:rPr>
           </w:pPr>
-          <w:hyperlink w:anchor="_Toc398134860" w:history="1">
+          <w:hyperlink w:anchor="_Toc398135757" w:history="1">
             <w:r>
               <w:rPr>
                 <w:rStyle w:val="Hipervnculo"/>
@@ -1134,7 +1135,7 @@
                 <w:noProof/>
                 <w:webHidden/>
               </w:rPr>
-              <w:instrText xml:space="preserve"> PAGEREF _Toc398134860 \h </w:instrText>
+              <w:instrText xml:space="preserve"> PAGEREF _Toc398135757 \h </w:instrText>
             </w:r>
             <w:r>
               <w:rPr>
@@ -1164,6 +1165,8 @@
               <w:fldChar w:fldCharType="end"/>
             </w:r>
           </w:hyperlink>
+          <w:bookmarkStart w:id="6" w:name="_GoBack"/>
+          <w:bookmarkEnd w:id="6"/>
         </w:p>
         <w:p>
           <w:pPr>
@@ -1178,7 +1181,7 @@
               <w:lang w:val="es-PE" w:eastAsia="es-PE"/>
             </w:rPr>
           </w:pPr>
-          <w:hyperlink w:anchor="_Toc398134861" w:history="1">
+          <w:hyperlink w:anchor="_Toc398135758" w:history="1">
             <w:r>
               <w:rPr>
                 <w:rStyle w:val="Hipervnculo"/>
@@ -1223,7 +1226,7 @@
                 <w:noProof/>
                 <w:webHidden/>
               </w:rPr>
-              <w:instrText xml:space="preserve"> PAGEREF _Toc398134861 \h </w:instrText>
+              <w:instrText xml:space="preserve"> PAGEREF _Toc398135758 \h </w:instrText>
             </w:r>
             <w:r>
               <w:rPr>
@@ -1267,7 +1270,7 @@
               <w:lang w:val="es-PE" w:eastAsia="es-PE"/>
             </w:rPr>
           </w:pPr>
-          <w:hyperlink w:anchor="_Toc398134862" w:history="1">
+          <w:hyperlink w:anchor="_Toc398135759" w:history="1">
             <w:r>
               <w:rPr>
                 <w:rStyle w:val="Hipervnculo"/>
@@ -1311,7 +1314,7 @@
                 <w:noProof/>
                 <w:webHidden/>
               </w:rPr>
-              <w:instrText xml:space="preserve"> PAGEREF _Toc398134862 \h </w:instrText>
+              <w:instrText xml:space="preserve"> PAGEREF _Toc398135759 \h </w:instrText>
             </w:r>
             <w:r>
               <w:rPr>
@@ -1355,7 +1358,7 @@
               <w:lang w:val="es-PE" w:eastAsia="es-PE"/>
             </w:rPr>
           </w:pPr>
-          <w:hyperlink w:anchor="_Toc398134863" w:history="1">
+          <w:hyperlink w:anchor="_Toc398135760" w:history="1">
             <w:r>
               <w:rPr>
                 <w:rStyle w:val="Hipervnculo"/>
@@ -1399,7 +1402,7 @@
                 <w:noProof/>
                 <w:webHidden/>
               </w:rPr>
-              <w:instrText xml:space="preserve"> PAGEREF _Toc398134863 \h </w:instrText>
+              <w:instrText xml:space="preserve"> PAGEREF _Toc398135760 \h </w:instrText>
             </w:r>
             <w:r>
               <w:rPr>
@@ -1443,7 +1446,7 @@
               <w:lang w:val="es-PE" w:eastAsia="es-PE"/>
             </w:rPr>
           </w:pPr>
-          <w:hyperlink w:anchor="_Toc398134864" w:history="1">
+          <w:hyperlink w:anchor="_Toc398135761" w:history="1">
             <w:r>
               <w:rPr>
                 <w:rStyle w:val="Hipervnculo"/>
@@ -1487,7 +1490,7 @@
                 <w:noProof/>
                 <w:webHidden/>
               </w:rPr>
-              <w:instrText xml:space="preserve"> PAGEREF _Toc398134864 \h </w:instrText>
+              <w:instrText xml:space="preserve"> PAGEREF _Toc398135761 \h </w:instrText>
             </w:r>
             <w:r>
               <w:rPr>
@@ -1531,7 +1534,7 @@
               <w:lang w:val="es-PE" w:eastAsia="es-PE"/>
             </w:rPr>
           </w:pPr>
-          <w:hyperlink w:anchor="_Toc398134865" w:history="1">
+          <w:hyperlink w:anchor="_Toc398135762" w:history="1">
             <w:r>
               <w:rPr>
                 <w:rStyle w:val="Hipervnculo"/>
@@ -1575,7 +1578,7 @@
                 <w:noProof/>
                 <w:webHidden/>
               </w:rPr>
-              <w:instrText xml:space="preserve"> PAGEREF _Toc398134865 \h </w:instrText>
+              <w:instrText xml:space="preserve"> PAGEREF _Toc398135762 \h </w:instrText>
             </w:r>
             <w:r>
               <w:rPr>
@@ -1619,7 +1622,7 @@
               <w:lang w:val="es-PE" w:eastAsia="es-PE"/>
             </w:rPr>
           </w:pPr>
-          <w:hyperlink w:anchor="_Toc398134866" w:history="1">
+          <w:hyperlink w:anchor="_Toc398135763" w:history="1">
             <w:r>
               <w:rPr>
                 <w:rStyle w:val="Hipervnculo"/>
@@ -1663,7 +1666,7 @@
                 <w:noProof/>
                 <w:webHidden/>
               </w:rPr>
-              <w:instrText xml:space="preserve"> PAGEREF _Toc398134866 \h </w:instrText>
+              <w:instrText xml:space="preserve"> PAGEREF _Toc398135763 \h </w:instrText>
             </w:r>
             <w:r>
               <w:rPr>
@@ -1707,7 +1710,7 @@
               <w:lang w:val="es-PE" w:eastAsia="es-PE"/>
             </w:rPr>
           </w:pPr>
-          <w:hyperlink w:anchor="_Toc398134867" w:history="1">
+          <w:hyperlink w:anchor="_Toc398135764" w:history="1">
             <w:r>
               <w:rPr>
                 <w:rStyle w:val="Hipervnculo"/>
@@ -1751,7 +1754,7 @@
                 <w:noProof/>
                 <w:webHidden/>
               </w:rPr>
-              <w:instrText xml:space="preserve"> PAGEREF _Toc398134867 \h </w:instrText>
+              <w:instrText xml:space="preserve"> PAGEREF _Toc398135764 \h </w:instrText>
             </w:r>
             <w:r>
               <w:rPr>
@@ -1795,7 +1798,7 @@
               <w:lang w:val="es-PE" w:eastAsia="es-PE"/>
             </w:rPr>
           </w:pPr>
-          <w:hyperlink w:anchor="_Toc398134868" w:history="1">
+          <w:hyperlink w:anchor="_Toc398135765" w:history="1">
             <w:r>
               <w:rPr>
                 <w:rStyle w:val="Hipervnculo"/>
@@ -1839,7 +1842,7 @@
                 <w:noProof/>
                 <w:webHidden/>
               </w:rPr>
-              <w:instrText xml:space="preserve"> PAGEREF _Toc398134868 \h </w:instrText>
+              <w:instrText xml:space="preserve"> PAGEREF _Toc398135765 \h </w:instrText>
             </w:r>
             <w:r>
               <w:rPr>
@@ -1859,7 +1862,7 @@
                 <w:noProof/>
                 <w:webHidden/>
               </w:rPr>
-              <w:t>8</w:t>
+              <w:t>9</w:t>
             </w:r>
             <w:r>
               <w:rPr>
@@ -1883,7 +1886,7 @@
               <w:lang w:val="es-PE" w:eastAsia="es-PE"/>
             </w:rPr>
           </w:pPr>
-          <w:hyperlink w:anchor="_Toc398134869" w:history="1">
+          <w:hyperlink w:anchor="_Toc398135766" w:history="1">
             <w:r>
               <w:rPr>
                 <w:rStyle w:val="Hipervnculo"/>
@@ -1927,7 +1930,7 @@
                 <w:noProof/>
                 <w:webHidden/>
               </w:rPr>
-              <w:instrText xml:space="preserve"> PAGEREF _Toc398134869 \h </w:instrText>
+              <w:instrText xml:space="preserve"> PAGEREF _Toc398135766 \h </w:instrText>
             </w:r>
             <w:r>
               <w:rPr>
@@ -1971,7 +1974,7 @@
               <w:lang w:val="es-PE" w:eastAsia="es-PE"/>
             </w:rPr>
           </w:pPr>
-          <w:hyperlink w:anchor="_Toc398134870" w:history="1">
+          <w:hyperlink w:anchor="_Toc398135767" w:history="1">
             <w:r>
               <w:rPr>
                 <w:rStyle w:val="Hipervnculo"/>
@@ -2015,7 +2018,7 @@
                 <w:noProof/>
                 <w:webHidden/>
               </w:rPr>
-              <w:instrText xml:space="preserve"> PAGEREF _Toc398134870 \h </w:instrText>
+              <w:instrText xml:space="preserve"> PAGEREF _Toc398135767 \h </w:instrText>
             </w:r>
             <w:r>
               <w:rPr>
@@ -2035,7 +2038,7 @@
                 <w:noProof/>
                 <w:webHidden/>
               </w:rPr>
-              <w:t>10</w:t>
+              <w:t>11</w:t>
             </w:r>
             <w:r>
               <w:rPr>
@@ -2074,12 +2077,12 @@
           <w:numId w:val="6"/>
         </w:numPr>
       </w:pPr>
-      <w:bookmarkStart w:id="6" w:name="_Toc398134856"/>
+      <w:bookmarkStart w:id="7" w:name="_Toc398135753"/>
       <w:r>
         <w:lastRenderedPageBreak/>
         <w:t>Introducción</w:t>
       </w:r>
-      <w:bookmarkEnd w:id="6"/>
+      <w:bookmarkEnd w:id="7"/>
     </w:p>
     <w:p/>
     <w:p>
@@ -2197,11 +2200,11 @@
       <w:r>
         <w:t xml:space="preserve"> </w:t>
       </w:r>
-      <w:bookmarkStart w:id="7" w:name="_Toc398134857"/>
+      <w:bookmarkStart w:id="8" w:name="_Toc398135754"/>
       <w:r>
         <w:t>Propósito</w:t>
       </w:r>
-      <w:bookmarkEnd w:id="7"/>
+      <w:bookmarkEnd w:id="8"/>
     </w:p>
     <w:p/>
     <w:p>
@@ -2266,11 +2269,11 @@
       <w:r>
         <w:t xml:space="preserve"> </w:t>
       </w:r>
-      <w:bookmarkStart w:id="8" w:name="_Toc398134858"/>
+      <w:bookmarkStart w:id="9" w:name="_Toc398135755"/>
       <w:r>
         <w:t>Aplicabilidad</w:t>
       </w:r>
-      <w:bookmarkEnd w:id="8"/>
+      <w:bookmarkEnd w:id="9"/>
     </w:p>
     <w:p/>
     <w:p>
@@ -2321,11 +2324,11 @@
       <w:r>
         <w:t xml:space="preserve"> </w:t>
       </w:r>
-      <w:bookmarkStart w:id="9" w:name="_Toc398134859"/>
+      <w:bookmarkStart w:id="10" w:name="_Toc398135756"/>
       <w:r>
         <w:t>Alcance</w:t>
       </w:r>
-      <w:bookmarkEnd w:id="9"/>
+      <w:bookmarkEnd w:id="10"/>
     </w:p>
     <w:p/>
     <w:p>
@@ -2676,11 +2679,11 @@
       <w:r>
         <w:t xml:space="preserve"> </w:t>
       </w:r>
-      <w:bookmarkStart w:id="10" w:name="_Toc398134860"/>
+      <w:bookmarkStart w:id="11" w:name="_Toc398135757"/>
       <w:r>
         <w:t>Definiciones</w:t>
       </w:r>
-      <w:bookmarkEnd w:id="10"/>
+      <w:bookmarkEnd w:id="11"/>
     </w:p>
     <w:tbl>
       <w:tblPr>
@@ -2962,7 +2965,7 @@
           <w:numId w:val="12"/>
         </w:numPr>
       </w:pPr>
-      <w:bookmarkStart w:id="11" w:name="_Toc398134861"/>
+      <w:bookmarkStart w:id="12" w:name="_Toc398135758"/>
       <w:r>
         <w:rPr>
           <w:rFonts w:eastAsia="Verdana"/>
@@ -2970,7 +2973,7 @@
         <w:lastRenderedPageBreak/>
         <w:t>Gestión de Configuración del Software (SCM)</w:t>
       </w:r>
-      <w:bookmarkEnd w:id="11"/>
+      <w:bookmarkEnd w:id="12"/>
     </w:p>
     <w:p>
       <w:pPr>
@@ -2995,14 +2998,14 @@
           <w:rFonts w:eastAsia="Verdana"/>
         </w:rPr>
       </w:pPr>
-      <w:bookmarkStart w:id="12" w:name="_Toc398134862"/>
+      <w:bookmarkStart w:id="13" w:name="_Toc398135759"/>
       <w:r>
         <w:rPr>
           <w:rFonts w:eastAsia="Verdana"/>
         </w:rPr>
         <w:t>Organización de SCM</w:t>
       </w:r>
-      <w:bookmarkEnd w:id="12"/>
+      <w:bookmarkEnd w:id="13"/>
     </w:p>
     <w:p>
       <w:pPr>
@@ -3014,8 +3017,8 @@
           <w:rFonts w:ascii="Arial" w:eastAsia="Verdana" w:hAnsi="Arial" w:cs="Arial"/>
         </w:rPr>
       </w:pPr>
-      <w:bookmarkStart w:id="13" w:name="h.4d34og8" w:colFirst="0" w:colLast="0"/>
-      <w:bookmarkEnd w:id="13"/>
+      <w:bookmarkStart w:id="14" w:name="h.4d34og8" w:colFirst="0" w:colLast="0"/>
+      <w:bookmarkEnd w:id="14"/>
       <w:r>
         <w:rPr>
           <w:rFonts w:ascii="Arial" w:eastAsia="Verdana" w:hAnsi="Arial" w:cs="Arial"/>
@@ -3050,7 +3053,7 @@
                     </pic:cNvPicPr>
                   </pic:nvPicPr>
                   <pic:blipFill>
-                    <a:blip r:embed="rId8">
+                    <a:blip r:embed="rId9">
                       <a:extLst>
                         <a:ext uri="{28A0092B-C50C-407E-A947-70E740481C1C}">
                           <a14:useLocalDpi xmlns:a14="http://schemas.microsoft.com/office/drawing/2010/main" val="0"/>
@@ -3243,7 +3246,7 @@
           <w:rFonts w:eastAsia="Verdana"/>
         </w:rPr>
       </w:pPr>
-      <w:bookmarkStart w:id="14" w:name="_Toc398134863"/>
+      <w:bookmarkStart w:id="15" w:name="_Toc398135760"/>
       <w:r>
         <w:rPr>
           <w:rFonts w:eastAsia="Verdana"/>
@@ -3251,7 +3254,7 @@
         <w:lastRenderedPageBreak/>
         <w:t>Responsabilidades de SCM</w:t>
       </w:r>
-      <w:bookmarkEnd w:id="14"/>
+      <w:bookmarkEnd w:id="15"/>
       <w:r>
         <w:rPr>
           <w:rFonts w:eastAsia="Verdana"/>
@@ -3286,7 +3289,7 @@
           <w:color w:val="000000" w:themeColor="text1"/>
         </w:rPr>
       </w:pPr>
-      <w:bookmarkStart w:id="15" w:name="_Toc398134864"/>
+      <w:bookmarkStart w:id="16" w:name="_Toc398135761"/>
       <w:r>
         <w:rPr>
           <w:rFonts w:eastAsia="Verdana"/>
@@ -3294,7 +3297,7 @@
         </w:rPr>
         <w:t>Roles</w:t>
       </w:r>
-      <w:bookmarkEnd w:id="15"/>
+      <w:bookmarkEnd w:id="16"/>
     </w:p>
     <w:tbl>
       <w:tblPr>
@@ -4259,7 +4262,7 @@
           <w:color w:val="auto"/>
         </w:rPr>
       </w:pPr>
-      <w:bookmarkStart w:id="16" w:name="_Toc398134865"/>
+      <w:bookmarkStart w:id="17" w:name="_Toc398135762"/>
       <w:r>
         <w:rPr>
           <w:rFonts w:eastAsia="Verdana"/>
@@ -4267,7 +4270,7 @@
         </w:rPr>
         <w:t>Responsabilidades de SCM</w:t>
       </w:r>
-      <w:bookmarkEnd w:id="16"/>
+      <w:bookmarkEnd w:id="17"/>
       <w:r>
         <w:rPr>
           <w:rFonts w:eastAsia="Verdana"/>
@@ -4285,8 +4288,8 @@
           <w:rFonts w:ascii="Arial" w:eastAsia="Verdana" w:hAnsi="Arial" w:cs="Arial"/>
         </w:rPr>
       </w:pPr>
-      <w:bookmarkStart w:id="17" w:name="h.2s8eyo1" w:colFirst="0" w:colLast="0"/>
-      <w:bookmarkEnd w:id="17"/>
+      <w:bookmarkStart w:id="18" w:name="h.2s8eyo1" w:colFirst="0" w:colLast="0"/>
+      <w:bookmarkEnd w:id="18"/>
     </w:p>
     <w:tbl>
       <w:tblPr>
@@ -5420,14 +5423,14 @@
           <w:rFonts w:eastAsia="Verdana"/>
         </w:rPr>
       </w:pPr>
-      <w:bookmarkStart w:id="18" w:name="_Toc398134866"/>
+      <w:bookmarkStart w:id="19" w:name="_Toc398135763"/>
       <w:r>
         <w:rPr>
           <w:rFonts w:eastAsia="Verdana"/>
         </w:rPr>
         <w:t>Políticas, Directrices y procedimientos</w:t>
       </w:r>
-      <w:bookmarkEnd w:id="18"/>
+      <w:bookmarkEnd w:id="19"/>
     </w:p>
     <w:p>
       <w:pPr>
@@ -5483,8 +5486,8 @@
                 <w:szCs w:val="24"/>
               </w:rPr>
             </w:pPr>
-            <w:bookmarkStart w:id="19" w:name="h.17dp8vu" w:colFirst="0" w:colLast="0"/>
-            <w:bookmarkEnd w:id="19"/>
+            <w:bookmarkStart w:id="20" w:name="h.17dp8vu" w:colFirst="0" w:colLast="0"/>
+            <w:bookmarkEnd w:id="20"/>
             <w:r>
               <w:rPr>
                 <w:rFonts w:eastAsia="Verdana"/>
@@ -5690,8 +5693,6 @@
               </w:rPr>
               <w:t>.</w:t>
             </w:r>
-            <w:bookmarkStart w:id="20" w:name="_GoBack"/>
-            <w:bookmarkEnd w:id="20"/>
           </w:p>
         </w:tc>
       </w:tr>
@@ -6045,7 +6046,7 @@
           <w:rFonts w:eastAsia="Verdana"/>
         </w:rPr>
       </w:pPr>
-      <w:bookmarkStart w:id="21" w:name="_Toc398134867"/>
+      <w:bookmarkStart w:id="21" w:name="_Toc398135764"/>
       <w:r>
         <w:rPr>
           <w:rFonts w:eastAsia="Verdana"/>
@@ -6086,7 +6087,7 @@
       </w:pPr>
       <w:bookmarkStart w:id="22" w:name="_Toc356034764"/>
       <w:bookmarkStart w:id="23" w:name="_Toc360874139"/>
-      <w:bookmarkStart w:id="24" w:name="_Toc398134868"/>
+      <w:bookmarkStart w:id="24" w:name="_Toc398135765"/>
       <w:r>
         <w:rPr>
           <w:rFonts w:eastAsia="Verdana"/>
@@ -6392,6 +6393,8 @@
         </w:rPr>
       </w:pPr>
     </w:p>
+    <w:bookmarkStart w:id="25" w:name="_Toc356034765"/>
+    <w:bookmarkStart w:id="26" w:name="_Toc360874140"/>
     <w:p>
       <w:pPr>
         <w:pStyle w:val="Normal1"/>
@@ -6401,8 +6404,6 @@
           <w:b/>
         </w:rPr>
       </w:pPr>
-      <w:bookmarkStart w:id="25" w:name="_Toc356034765"/>
-      <w:bookmarkStart w:id="26" w:name="_Toc360874140"/>
       <w:r>
         <w:rPr>
           <w:rFonts w:ascii="Arial" w:eastAsia="Verdana" w:hAnsi="Arial" w:cs="Arial"/>
@@ -6540,7 +6541,7 @@
                     <pic:cNvPicPr/>
                   </pic:nvPicPr>
                   <pic:blipFill>
-                    <a:blip r:embed="rId9"/>
+                    <a:blip r:embed="rId10"/>
                     <a:stretch>
                       <a:fillRect/>
                     </a:stretch>
@@ -6559,6 +6560,21 @@
             </a:graphic>
           </wp:inline>
         </w:drawing>
+      </w:r>
+    </w:p>
+    <w:p>
+      <w:pPr>
+        <w:widowControl/>
+        <w:spacing w:after="200" w:line="276" w:lineRule="auto"/>
+        <w:rPr>
+          <w:noProof/>
+        </w:rPr>
+      </w:pPr>
+      <w:r>
+        <w:rPr>
+          <w:noProof/>
+        </w:rPr>
+        <w:br w:type="page"/>
       </w:r>
     </w:p>
     <w:p>
@@ -6645,7 +6661,7 @@
                           </pic:cNvPicPr>
                         </pic:nvPicPr>
                         <pic:blipFill>
-                          <a:blip r:embed="rId10">
+                          <a:blip r:embed="rId11">
                             <a:extLst>
                               <a:ext uri="{28A0092B-C50C-407E-A947-70E740481C1C}">
                                 <a14:useLocalDpi xmlns:a14="http://schemas.microsoft.com/office/drawing/2010/main" val="0"/>
@@ -6674,11 +6690,11 @@
                           </pic:cNvPicPr>
                         </pic:nvPicPr>
                         <pic:blipFill>
-                          <a:blip r:embed="rId11" cstate="print">
+                          <a:blip r:embed="rId12" cstate="print">
                             <a:extLst>
                               <a:ext uri="{BEBA8EAE-BF5A-486C-A8C5-ECC9F3942E4B}">
                                 <a14:imgProps xmlns:a14="http://schemas.microsoft.com/office/drawing/2010/main">
-                                  <a14:imgLayer r:embed="rId12">
+                                  <a14:imgLayer r:embed="rId13">
                                     <a14:imgEffect>
                                       <a14:backgroundRemoval t="2210" b="89503" l="1653" r="96281">
                                         <a14:foregroundMark x1="15702" y1="41436" x2="34711" y2="54144"/>
@@ -6770,11 +6786,11 @@
                   <o:lock v:ext="edit" aspectratio="t"/>
                 </v:shapetype>
                 <v:shape id="Imagen 13" o:spid="_x0000_s1027" type="#_x0000_t75" style="position:absolute;width:36317;height:30710;visibility:visible;mso-wrap-style:square" o:gfxdata="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">
-                  <v:imagedata r:id="rId13" o:title=""/>
+                  <v:imagedata r:id="rId14" o:title=""/>
                   <v:path arrowok="t"/>
                 </v:shape>
                 <v:shape id="Imagen 15" o:spid="_x0000_s1028" type="#_x0000_t75" alt="http://blogs.wandisco.com/wp-content/uploads/2012/09/tortoisesvn.png" style="position:absolute;left:15786;top:862;width:19496;height:14579;visibility:visible;mso-wrap-style:square" o:gfxdata="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">
-                  <v:imagedata r:id="rId14" o:title="tortoisesvn"/>
+                  <v:imagedata r:id="rId15" o:title="tortoisesvn"/>
                   <v:path arrowok="t"/>
                 </v:shape>
                 <w10:wrap type="square"/>
@@ -7045,7 +7061,7 @@
           <w:color w:val="auto"/>
         </w:rPr>
       </w:pPr>
-      <w:bookmarkStart w:id="27" w:name="_Toc398134869"/>
+      <w:bookmarkStart w:id="27" w:name="_Toc398135766"/>
       <w:r>
         <w:rPr>
           <w:rFonts w:eastAsia="Verdana"/>
@@ -7125,7 +7141,7 @@
                     </pic:cNvPicPr>
                   </pic:nvPicPr>
                   <pic:blipFill>
-                    <a:blip r:embed="rId15">
+                    <a:blip r:embed="rId16">
                       <a:extLst>
                         <a:ext uri="{28A0092B-C50C-407E-A947-70E740481C1C}">
                           <a14:useLocalDpi xmlns:a14="http://schemas.microsoft.com/office/drawing/2010/main" val="0"/>
@@ -7295,6 +7311,13 @@
           <w:b/>
         </w:rPr>
       </w:pPr>
+      <w:r>
+        <w:rPr>
+          <w:rFonts w:ascii="Arial" w:eastAsia="Verdana" w:hAnsi="Arial" w:cs="Arial"/>
+          <w:b/>
+        </w:rPr>
+        <w:br w:type="page"/>
+      </w:r>
     </w:p>
     <w:p>
       <w:pPr>
@@ -7308,11 +7331,12 @@
           <w:rFonts w:eastAsia="Times New Roman"/>
         </w:rPr>
       </w:pPr>
-      <w:bookmarkStart w:id="29" w:name="_Toc398134870"/>
+      <w:bookmarkStart w:id="29" w:name="_Toc398135767"/>
       <w:r>
         <w:rPr>
           <w:rFonts w:eastAsia="Verdana"/>
         </w:rPr>
+        <w:lastRenderedPageBreak/>
         <w:t>Calendario o cronograma</w:t>
       </w:r>
       <w:bookmarkEnd w:id="29"/>
@@ -7351,7 +7375,6 @@
           <w:rFonts w:ascii="Arial" w:hAnsi="Arial" w:cs="Arial"/>
           <w:noProof/>
         </w:rPr>
-        <w:lastRenderedPageBreak/>
         <mc:AlternateContent>
           <mc:Choice Requires="wps">
             <w:drawing>
@@ -7483,7 +7506,7 @@
                     <pic:cNvPicPr/>
                   </pic:nvPicPr>
                   <pic:blipFill>
-                    <a:blip r:embed="rId16"/>
+                    <a:blip r:embed="rId17"/>
                     <a:stretch>
                       <a:fillRect/>
                     </a:stretch>
@@ -7505,12 +7528,12 @@
       </w:r>
     </w:p>
     <w:sectPr>
-      <w:headerReference w:type="even" r:id="rId17"/>
-      <w:headerReference w:type="default" r:id="rId18"/>
-      <w:footerReference w:type="even" r:id="rId19"/>
-      <w:footerReference w:type="default" r:id="rId20"/>
-      <w:headerReference w:type="first" r:id="rId21"/>
-      <w:footerReference w:type="first" r:id="rId22"/>
+      <w:headerReference w:type="even" r:id="rId18"/>
+      <w:headerReference w:type="default" r:id="rId19"/>
+      <w:footerReference w:type="even" r:id="rId20"/>
+      <w:footerReference w:type="default" r:id="rId21"/>
+      <w:headerReference w:type="first" r:id="rId22"/>
+      <w:footerReference w:type="first" r:id="rId23"/>
       <w:pgSz w:w="12240" w:h="15840"/>
       <w:pgMar w:top="1417" w:right="1701" w:bottom="1417" w:left="1701" w:header="708" w:footer="708" w:gutter="0"/>
       <w:cols w:space="708"/>
@@ -10919,8 +10942,9 @@
     <w:panose1 w:val="020B0604030504040204"/>
     <w:charset w:val="00"/>
     <w:family w:val="swiss"/>
+    <w:notTrueType/>
     <w:pitch w:val="variable"/>
-    <w:sig w:usb0="E1002EFF" w:usb1="C000605B" w:usb2="00000029" w:usb3="00000000" w:csb0="000101FF" w:csb1="00000000"/>
+    <w:sig w:usb0="00000003" w:usb1="00000000" w:usb2="00000000" w:usb3="00000000" w:csb0="00000001" w:csb1="00000000"/>
   </w:font>
 </w:fonts>
 </file>
@@ -10942,6 +10966,7 @@
     <w:rsidRoot w:val="00233FBE"/>
     <w:rsid w:val="00233FBE"/>
     <w:rsid w:val="00805FDE"/>
+    <w:rsid w:val="00A9491A"/>
     <w:rsid w:val="00B869B3"/>
     <w:rsid w:val="00B92972"/>
   </w:rsids>
@@ -11651,4 +11676,23 @@
   <a:objectDefaults/>
   <a:extraClrSchemeLst/>
 </a:theme>
+</file>
+
+<file path=customXml/item1.xml><?xml version="1.0" encoding="utf-8"?>
+<CoverPageProperties xmlns="http://schemas.microsoft.com/office/2006/coverPageProps">
+  <PublishDate>2014-01-01T00:00:00</PublishDate>
+  <Abstract/>
+  <CompanyAddress/>
+  <CompanyPhone/>
+  <CompanyFax/>
+  <CompanyEmail/>
+</CoverPageProperties>
+</file>
+
+<file path=customXml/itemProps1.xml><?xml version="1.0" encoding="utf-8"?>
+<ds:datastoreItem xmlns:ds="http://schemas.openxmlformats.org/officeDocument/2006/customXml" ds:itemID="{55AF091B-3C7A-41E3-B477-F2FDAA23CFDA}">
+  <ds:schemaRefs>
+    <ds:schemaRef ds:uri="http://schemas.microsoft.com/office/2006/coverPageProps"/>
+  </ds:schemaRefs>
+</ds:datastoreItem>
 </file>
</xml_diff>